<commit_message>
changes for Ch 4 and 5
</commit_message>
<xml_diff>
--- a/Book Outline  (Version 7).docx
+++ b/Book Outline  (Version 7).docx
@@ -681,7 +681,25 @@
         <w:ind w:left="720"/>
       </w:pPr>
       <w:r>
-        <w:t xml:space="preserve">In the Enterprise, you need more than the baked in commands. This chapter looks at commands are packaged into modules as a prelude to seeing how you can build your own modules and obtain modules from third parties or even create your own module repository. This chapter also looks at additional enterprise security aspects including remoting over SSH, signing scripts, an using how to handle credentials in scripts. This chapter finishes by looking at using </w:t>
+        <w:t>In the</w:t>
+      </w:r>
+      <w:r>
+        <w:t xml:space="preserve"> e</w:t>
+      </w:r>
+      <w:r>
+        <w:t>nterprise, you need more than the baked</w:t>
+      </w:r>
+      <w:r>
+        <w:t>-</w:t>
+      </w:r>
+      <w:r>
+        <w:t>in commands. This chapter looks at commands are packaged into modules as a prelude to seeing how you can build your own modules and obtain modules from third parties or even create your own module repository. This chapter also looks at additional enterprise security aspects including remoting over SSH, signing scripts, an</w:t>
+      </w:r>
+      <w:r>
+        <w:t>d</w:t>
+      </w:r>
+      <w:r>
+        <w:t xml:space="preserve"> using how to handle credentials in scripts. This chapter finishes by looking at using </w:t>
       </w:r>
       <w:r>
         <w:t>GitHub</w:t>
@@ -704,19 +722,34 @@
         </w:numPr>
       </w:pPr>
       <w:r>
-        <w:t>Exploring Modules in PowerShell 7</w:t>
-      </w:r>
-    </w:p>
-    <w:p>
-      <w:pPr>
-        <w:pStyle w:val="ListParagraph"/>
-        <w:numPr>
-          <w:ilvl w:val="1"/>
-          <w:numId w:val="3"/>
-        </w:numPr>
-      </w:pPr>
-      <w:r>
-        <w:t>Using PS Gallery Modules</w:t>
+        <w:t>Installing RSAT Tools</w:t>
+      </w:r>
+    </w:p>
+    <w:p>
+      <w:pPr>
+        <w:pStyle w:val="ListParagraph"/>
+        <w:numPr>
+          <w:ilvl w:val="1"/>
+          <w:numId w:val="3"/>
+        </w:numPr>
+      </w:pPr>
+      <w:r>
+        <w:t>Exploring Package Management</w:t>
+      </w:r>
+    </w:p>
+    <w:p>
+      <w:pPr>
+        <w:pStyle w:val="ListParagraph"/>
+        <w:numPr>
+          <w:ilvl w:val="1"/>
+          <w:numId w:val="3"/>
+        </w:numPr>
+      </w:pPr>
+      <w:r>
+        <w:t xml:space="preserve">Exploring PowerShellGet and the </w:t>
+      </w:r>
+      <w:r>
+        <w:t>PS Gallery</w:t>
       </w:r>
     </w:p>
     <w:p>
@@ -740,7 +773,7 @@
         </w:numPr>
       </w:pPr>
       <w:r>
-        <w:t>Implementing Code signing using self-signed certs</w:t>
+        <w:t>Establishing a code signing environment</w:t>
       </w:r>
     </w:p>
     <w:p>
@@ -862,7 +895,13 @@
         <w:t>Framework</w:t>
       </w:r>
       <w:r>
-        <w:t xml:space="preserve">, looking at the background, architecture, and key components. This chapter focuses on .NET 5 which </w:t>
+        <w:t>, looking at the background, architecture, and key components. This chapter focuses on .NET 5</w:t>
+      </w:r>
+      <w:r>
+        <w:t>,</w:t>
+      </w:r>
+      <w:r>
+        <w:t xml:space="preserve"> which </w:t>
       </w:r>
       <w:r>
         <w:t>PowerShell</w:t>
@@ -991,6 +1030,7 @@
         <w:pStyle w:val="ListParagraph"/>
       </w:pPr>
       <w:r>
+        <w:lastRenderedPageBreak/>
         <w:t>25 pages - 5</w:t>
       </w:r>
       <w:r>
@@ -1005,7 +1045,6 @@
         <w:pStyle w:val="ListParagraph"/>
       </w:pPr>
       <w:r>
-        <w:lastRenderedPageBreak/>
         <w:t>New Material - 100%</w:t>
       </w:r>
     </w:p>
@@ -1421,6 +1460,7 @@
         </w:numPr>
       </w:pPr>
       <w:r>
+        <w:lastRenderedPageBreak/>
         <w:t xml:space="preserve">Reporting on </w:t>
       </w:r>
       <w:r>
@@ -1436,7 +1476,6 @@
         </w:numPr>
       </w:pPr>
       <w:r>
-        <w:lastRenderedPageBreak/>
         <w:t xml:space="preserve">Examining the Application and Services </w:t>
       </w:r>
       <w:r>
@@ -1898,6 +1937,7 @@
         </w:numPr>
       </w:pPr>
       <w:r>
+        <w:lastRenderedPageBreak/>
         <w:t>Installing and sharing Printers</w:t>
       </w:r>
     </w:p>
@@ -1910,7 +1950,6 @@
         </w:numPr>
       </w:pPr>
       <w:r>
-        <w:lastRenderedPageBreak/>
         <w:t>Changing Spooler directory</w:t>
       </w:r>
     </w:p>
@@ -2471,6 +2510,7 @@
         </w:numPr>
       </w:pPr>
       <w:r>
+        <w:lastRenderedPageBreak/>
         <w:t>Exploring Storage Account</w:t>
       </w:r>
     </w:p>
@@ -2483,7 +2523,6 @@
         </w:numPr>
       </w:pPr>
       <w:r>
-        <w:lastRenderedPageBreak/>
         <w:t>Creating Azure SMB Share</w:t>
       </w:r>
     </w:p>
@@ -4691,6 +4730,7 @@
         <w:docPartUnique/>
       </w:docPartObj>
     </w:sdtPr>
+    <w:sdtEndPr/>
     <w:sdtContent>
       <w:p>
         <w:pPr>
@@ -5975,12 +6015,9 @@
 </file>
 
 <file path=customXml/item1.xml><?xml version="1.0" encoding="utf-8"?>
-<?mso-contentType ?>
-<FormTemplates xmlns="http://schemas.microsoft.com/sharepoint/v3/contenttype/forms">
-  <Display>DocumentLibraryForm</Display>
-  <Edit>DocumentLibraryForm</Edit>
-  <New>DocumentLibraryForm</New>
-</FormTemplates>
+<p:properties xmlns:p="http://schemas.microsoft.com/office/2006/metadata/properties" xmlns:xsi="http://www.w3.org/2001/XMLSchema-instance" xmlns:pc="http://schemas.microsoft.com/office/infopath/2007/PartnerControls">
+  <documentManagement/>
+</p:properties>
 </file>
 
 <file path=customXml/item2.xml><?xml version="1.0" encoding="utf-8"?>
@@ -6195,15 +6232,19 @@
 </file>
 
 <file path=customXml/item3.xml><?xml version="1.0" encoding="utf-8"?>
-<p:properties xmlns:p="http://schemas.microsoft.com/office/2006/metadata/properties" xmlns:xsi="http://www.w3.org/2001/XMLSchema-instance" xmlns:pc="http://schemas.microsoft.com/office/infopath/2007/PartnerControls">
-  <documentManagement/>
-</p:properties>
+<?mso-contentType ?>
+<FormTemplates xmlns="http://schemas.microsoft.com/sharepoint/v3/contenttype/forms">
+  <Display>DocumentLibraryForm</Display>
+  <Edit>DocumentLibraryForm</Edit>
+  <New>DocumentLibraryForm</New>
+</FormTemplates>
 </file>
 
 <file path=customXml/itemProps1.xml><?xml version="1.0" encoding="utf-8"?>
-<ds:datastoreItem xmlns:ds="http://schemas.openxmlformats.org/officeDocument/2006/customXml" ds:itemID="{2C2ABC23-4A91-4173-8C6A-66B109789DC8}">
+<ds:datastoreItem xmlns:ds="http://schemas.openxmlformats.org/officeDocument/2006/customXml" ds:itemID="{990E10FC-EE06-455C-B2E7-C5469D70A09C}">
   <ds:schemaRefs>
-    <ds:schemaRef ds:uri="http://schemas.microsoft.com/sharepoint/v3/contenttype/forms"/>
+    <ds:schemaRef ds:uri="http://schemas.microsoft.com/office/2006/metadata/properties"/>
+    <ds:schemaRef ds:uri="http://schemas.microsoft.com/office/infopath/2007/PartnerControls"/>
   </ds:schemaRefs>
 </ds:datastoreItem>
 </file>
@@ -6228,10 +6269,9 @@
 </file>
 
 <file path=customXml/itemProps3.xml><?xml version="1.0" encoding="utf-8"?>
-<ds:datastoreItem xmlns:ds="http://schemas.openxmlformats.org/officeDocument/2006/customXml" ds:itemID="{990E10FC-EE06-455C-B2E7-C5469D70A09C}">
+<ds:datastoreItem xmlns:ds="http://schemas.openxmlformats.org/officeDocument/2006/customXml" ds:itemID="{2C2ABC23-4A91-4173-8C6A-66B109789DC8}">
   <ds:schemaRefs>
-    <ds:schemaRef ds:uri="http://schemas.microsoft.com/office/2006/metadata/properties"/>
-    <ds:schemaRef ds:uri="http://schemas.microsoft.com/office/infopath/2007/PartnerControls"/>
+    <ds:schemaRef ds:uri="http://schemas.microsoft.com/sharepoint/v3/contenttype/forms"/>
   </ds:schemaRefs>
 </ds:datastoreItem>
 </file>
</xml_diff>